<commit_message>
Java lab4 lab5 upd
</commit_message>
<xml_diff>
--- a/Java/Lab4/Lab4.docx
+++ b/Java/Lab4/Lab4.docx
@@ -627,7 +627,7 @@
           <wp:inline distB="114300" distT="114300" distL="114300" distR="114300">
             <wp:extent cx="3400425" cy="514350"/>
             <wp:effectExtent b="0" l="0" r="0" t="0"/>
-            <wp:docPr id="2" name="image2.png"/>
+            <wp:docPr id="1" name="image2.png"/>
             <a:graphic>
               <a:graphicData uri="http://schemas.openxmlformats.org/drawingml/2006/picture">
                 <pic:pic>
@@ -699,7 +699,7 @@
           <w:szCs w:val="28"/>
           <w:rtl w:val="0"/>
         </w:rPr>
-        <w:t xml:space="preserve">Добавили в интерфейс 4 новые кнопки</w:t>
+        <w:t xml:space="preserve">Добавили в интерфейс 6 новые кнопки</w:t>
       </w:r>
     </w:p>
     <w:p>
@@ -719,9 +719,9 @@
         </w:rPr>
         <w:drawing>
           <wp:inline distB="114300" distT="114300" distL="114300" distR="114300">
-            <wp:extent cx="5731200" cy="4419600"/>
+            <wp:extent cx="5731200" cy="3327400"/>
             <wp:effectExtent b="0" l="0" r="0" t="0"/>
-            <wp:docPr id="1" name="image1.png"/>
+            <wp:docPr id="2" name="image1.png"/>
             <a:graphic>
               <a:graphicData uri="http://schemas.openxmlformats.org/drawingml/2006/picture">
                 <pic:pic>
@@ -739,7 +739,7 @@
                   <pic:spPr>
                     <a:xfrm>
                       <a:off x="0" y="0"/>
-                      <a:ext cx="5731200" cy="4419600"/>
+                      <a:ext cx="5731200" cy="3327400"/>
                     </a:xfrm>
                     <a:prstGeom prst="rect"/>
                     <a:ln/>
@@ -17276,11 +17276,6 @@
           <w:rtl w:val="0"/>
         </w:rPr>
         <w:t xml:space="preserve">}</w:t>
-      </w:r>
-      <w:r>
-        <w:rPr>
-          <w:rtl w:val="0"/>
-        </w:rPr>
       </w:r>
     </w:p>
     <w:p>

</xml_diff>